<commit_message>
Updated report by adding literature review
</commit_message>
<xml_diff>
--- a/Database_Project.docx
+++ b/Database_Project.docx
@@ -507,7 +507,7 @@
         <w:pStyle w:val="Heading1"/>
       </w:pPr>
       <w:r>
-        <w:t>Ease of Use</w:t>
+        <w:t>Literature Review</w:t>
       </w:r>
     </w:p>
     <w:p>
@@ -515,13 +515,7 @@
         <w:pStyle w:val="Heading2"/>
       </w:pPr>
       <w:r>
-        <w:t xml:space="preserve">Selecting a </w:t>
-      </w:r>
-      <w:r>
-        <w:t>Template</w:t>
-      </w:r>
-      <w:r>
-        <w:t xml:space="preserve"> (Heading 2)</w:t>
+        <w:t>Developing a Video Game Metadata Schema for the Seattle Interactive Media Museum</w:t>
       </w:r>
     </w:p>
     <w:p>
@@ -529,32 +523,181 @@
         <w:pStyle w:val="BodyText"/>
       </w:pPr>
       <w:r>
-        <w:t>First, confirm that you have the correct template for your paper size. This template has been tailored for output on the US-letter paper size. If you are using A4-sized paper, please close this</w:t>
-      </w:r>
-      <w:r>
-        <w:t xml:space="preserve"> file and download the file </w:t>
-      </w:r>
-      <w:r>
-        <w:t>“</w:t>
-      </w:r>
-      <w:r>
-        <w:t>MSW_A4_format</w:t>
-      </w:r>
-      <w:r>
-        <w:t>”.</w:t>
+        <w:t xml:space="preserve">This </w:t>
+      </w:r>
+      <w:r>
+        <w:t>journal</w:t>
+      </w:r>
+      <w:r>
+        <w:t xml:space="preserve">, by </w:t>
+      </w:r>
+      <w:r>
+        <w:t>Rachel I. Clarke</w:t>
+      </w:r>
+      <w:r>
+        <w:t xml:space="preserve">, </w:t>
+      </w:r>
+      <w:r>
+        <w:rPr>
+          <w:lang w:val="en-US"/>
+        </w:rPr>
+        <w:t>Jin Ha Lee</w:t>
+      </w:r>
+      <w:r>
+        <w:rPr>
+          <w:lang w:val="en-US"/>
+        </w:rPr>
+        <w:t>,</w:t>
+      </w:r>
+      <w:r>
+        <w:rPr>
+          <w:lang w:val="en-US"/>
+        </w:rPr>
+        <w:t xml:space="preserve"> </w:t>
+      </w:r>
+      <w:r>
+        <w:rPr>
+          <w:lang w:val="en-US"/>
+        </w:rPr>
+        <w:t>Joseph T. Tennis</w:t>
+      </w:r>
+      <w:r>
+        <w:rPr>
+          <w:lang w:val="en-US"/>
+        </w:rPr>
+        <w:t xml:space="preserve">, </w:t>
+      </w:r>
+      <w:r>
+        <w:rPr>
+          <w:lang w:val="en-US"/>
+        </w:rPr>
+        <w:t xml:space="preserve">and </w:t>
+      </w:r>
+      <w:r>
+        <w:rPr>
+          <w:lang w:val="en-US"/>
+        </w:rPr>
+        <w:t xml:space="preserve">Michael Carpenter </w:t>
+      </w:r>
+      <w:r>
+        <w:rPr>
+          <w:lang w:val="en-US"/>
+        </w:rPr>
+        <w:t>(2013)</w:t>
+      </w:r>
+      <w:r>
+        <w:rPr>
+          <w:lang w:val="en-US"/>
+        </w:rPr>
+        <w:t>,</w:t>
+      </w:r>
+      <w:r>
+        <w:t xml:space="preserve"> </w:t>
+      </w:r>
+      <w:r>
+        <w:t>explain</w:t>
+      </w:r>
+      <w:r>
+        <w:t xml:space="preserve"> the need for </w:t>
+      </w:r>
+      <w:r>
+        <w:t>organizing and accessing video game information</w:t>
+      </w:r>
+      <w:r>
+        <w:t>,</w:t>
+      </w:r>
+      <w:r>
+        <w:t xml:space="preserve"> </w:t>
+      </w:r>
+      <w:r>
+        <w:t>becaus</w:t>
+      </w:r>
+      <w:r>
+        <w:t>e</w:t>
+      </w:r>
+      <w:r>
+        <w:t xml:space="preserve"> </w:t>
+      </w:r>
+      <w:r>
+        <w:t>due to the medium's unique</w:t>
+      </w:r>
+      <w:r>
+        <w:t xml:space="preserve"> and</w:t>
+      </w:r>
+      <w:r>
+        <w:t xml:space="preserve"> interactive nature</w:t>
+      </w:r>
+      <w:r>
+        <w:t>, it is a real challenge.</w:t>
+      </w:r>
+      <w:r>
+        <w:t xml:space="preserve"> </w:t>
+      </w:r>
+      <w:r>
+        <w:t>To address these challenges, the authors developed six personas—Player, Parent, Collector, Academic, Game Developer, and Curator/Librarian—to represent different user needs</w:t>
+      </w:r>
+      <w:r>
+        <w:t xml:space="preserve"> </w:t>
+      </w:r>
+      <w:r>
+        <w:t>and realized that the most important</w:t>
+      </w:r>
+      <w:r>
+        <w:t xml:space="preserve"> aspects they need w</w:t>
+      </w:r>
+      <w:r>
+        <w:t>ere these</w:t>
+      </w:r>
+      <w:r>
+        <w:t xml:space="preserve"> elements</w:t>
+      </w:r>
+      <w:r>
+        <w:t xml:space="preserve">: </w:t>
+      </w:r>
+      <w:r>
+        <w:t>ti</w:t>
+      </w:r>
+      <w:r>
+        <w:t>tle</w:t>
+      </w:r>
+      <w:r>
+        <w:t>, developer, genre, release year, platform, and tag-based search support</w:t>
+      </w:r>
+      <w:r>
+        <w:t>.</w:t>
       </w:r>
     </w:p>
     <w:p>
       <w:pPr>
         <w:pStyle w:val="BodyText"/>
       </w:pPr>
+      <w:r>
+        <w:t>Using this information, we plan on creating</w:t>
+      </w:r>
+      <w:r>
+        <w:t xml:space="preserve"> </w:t>
+      </w:r>
+      <w:r>
+        <w:t>columns and tables with th</w:t>
+      </w:r>
+      <w:r>
+        <w:t>e focus being on these elements.</w:t>
+      </w:r>
+      <w:r>
+        <w:t xml:space="preserve"> Specifically, we will create relational tables and columns that correspond to these key fields, ensuring that the database reflects real-world user priorities and search behaviors. For example, tag-based search support may require the implementation of a many-to-many relationship between games and tags via a linking table.</w:t>
+      </w:r>
+    </w:p>
+    <w:p>
+      <w:pPr>
+        <w:pStyle w:val="BodyText"/>
+      </w:pPr>
     </w:p>
     <w:p>
       <w:pPr>
         <w:pStyle w:val="Heading2"/>
       </w:pPr>
       <w:r>
-        <w:t>Maintaining the Integrity of the Specifications</w:t>
+        <w:t>A Survey and Comparison of Relational and Non-Relational Database</w:t>
       </w:r>
     </w:p>
     <w:p>
@@ -593,7 +736,102 @@
         <w:pStyle w:val="BodyText"/>
       </w:pPr>
       <w:r>
-        <w:t>The template is used to format your paper and style the text. All margins, column widths, line spaces, and text fonts are prescribed; please do not alter them. You may note peculiarities. For example, the head margin in this template measures proportionately more than is customary. This measurement and others are deliberate, using specifications that anticipate your paper as one part of the entire proceedings, and not as an independent document. Please do not revise any of the current designations.</w:t>
+        <w:t>This journal</w:t>
+      </w:r>
+      <w:r>
+        <w:t xml:space="preserve">, covers the creation of </w:t>
+      </w:r>
+      <w:r>
+        <w:t>databases in SQL</w:t>
+      </w:r>
+      <w:r>
+        <w:t xml:space="preserve">. Specifically for </w:t>
+      </w:r>
+      <w:r>
+        <w:t>this project, we will be focusing on relational da</w:t>
+      </w:r>
+      <w:r>
+        <w:t>t</w:t>
+      </w:r>
+      <w:r>
+        <w:t>abases.</w:t>
+      </w:r>
+      <w:r>
+        <w:t xml:space="preserve"> </w:t>
+      </w:r>
+      <w:r>
+        <w:t>Nishtha Jatana</w:t>
+      </w:r>
+      <w:r>
+        <w:t xml:space="preserve">, </w:t>
+      </w:r>
+      <w:r>
+        <w:t>Sahil Puri</w:t>
+      </w:r>
+      <w:r>
+        <w:t xml:space="preserve">, </w:t>
+      </w:r>
+      <w:r>
+        <w:t>Mehak Ahuja</w:t>
+      </w:r>
+      <w:r>
+        <w:t xml:space="preserve">, </w:t>
+      </w:r>
+      <w:r>
+        <w:t>Ishita Kathuria</w:t>
+      </w:r>
+      <w:r>
+        <w:t>, and</w:t>
+      </w:r>
+      <w:r>
+        <w:t xml:space="preserve"> </w:t>
+      </w:r>
+      <w:r>
+        <w:t>Dishant Gosain</w:t>
+      </w:r>
+      <w:r>
+        <w:t>,</w:t>
+      </w:r>
+      <w:r>
+        <w:t xml:space="preserve"> </w:t>
+      </w:r>
+      <w:r>
+        <w:t>de</w:t>
+      </w:r>
+      <w:r>
+        <w:t>fines</w:t>
+      </w:r>
+      <w:r>
+        <w:t xml:space="preserve"> a relational database as </w:t>
+      </w:r>
+      <w:r>
+        <w:t>“a collection of data items organized in formally-described tables from which data can be accessed or reassembled in many different ways.”</w:t>
+      </w:r>
+      <w:r>
+        <w:t>(2012)</w:t>
+      </w:r>
+    </w:p>
+    <w:p>
+      <w:pPr>
+        <w:pStyle w:val="BodyText"/>
+      </w:pPr>
+      <w:r>
+        <w:rPr>
+          <w:lang w:val="en-US"/>
+        </w:rPr>
+        <w:t>The paper also outlines the advantages of using relational databases, such as ease of data retrieval, consistency, predictability, and support for structured query operations. These attributes make the relational model particularly well-suited for applications like ours, where multiple data types (text, tags, dates, relationships between titles and platforms, etc.)</w:t>
+      </w:r>
+      <w:r>
+        <w:rPr>
+          <w:lang w:val="en-US"/>
+        </w:rPr>
+        <w:t xml:space="preserve"> </w:t>
+      </w:r>
+      <w:r>
+        <w:rPr>
+          <w:lang w:val="en-US"/>
+        </w:rPr>
+        <w:t>must be organized and queried efficiently. By applying these principles in MySQL, we aim to create a scalable and maintainable database that supports complex queries and dynamic front-end search functionality based on user input.</w:t>
       </w:r>
     </w:p>
     <w:p>
@@ -627,13 +865,7 @@
         <w:rPr>
           <w:lang w:val="en-US"/>
         </w:rPr>
-        <w:t>Complete all content and organizational editing before formatting. Please note sections A-</w:t>
-      </w:r>
-      <w:r>
-        <w:rPr>
-          <w:lang w:val="en-US"/>
-        </w:rPr>
-        <w:t>D below for more information on proofreading, spelling and grammar.</w:t>
+        <w:t>Complete all content and organizational editing before formatting. Please note sections A-D below for more information on proofreading, spelling and grammar.</w:t>
       </w:r>
     </w:p>
     <w:p>
@@ -660,15 +892,7 @@
         <w:pStyle w:val="BodyText"/>
       </w:pPr>
       <w:r>
-        <w:t xml:space="preserve">Define abbreviations and acronyms the first time they are used in the text, even after they have been defined in the abstract. Abbreviations such as IEEE, SI, MKS, CGS, </w:t>
-      </w:r>
-      <w:proofErr w:type="spellStart"/>
-      <w:r>
-        <w:t>sc</w:t>
-      </w:r>
-      <w:proofErr w:type="spellEnd"/>
-      <w:r>
-        <w:t>, dc, and rms do not have to be defined. Do not use abbreviations in the title or heads unless they are unavoidable.</w:t>
+        <w:t>Define abbreviations and acronyms the first time they are used in the text, even after they have been defined in the abstract. Abbreviations such as IEEE, SI, MKS, CGS, sc, dc, and rms do not have to be defined. Do not use abbreviations in the title or heads unless they are unavoidable.</w:t>
       </w:r>
     </w:p>
     <w:p>
@@ -698,15 +922,8 @@
         <w:pStyle w:val="bulletlist"/>
       </w:pPr>
       <w:r>
-        <w:t xml:space="preserve">Avoid combining SI and CGS units, such as current in amperes and magnetic field in </w:t>
-      </w:r>
-      <w:proofErr w:type="spellStart"/>
-      <w:r>
-        <w:t>oersteds</w:t>
-      </w:r>
-      <w:proofErr w:type="spellEnd"/>
-      <w:r>
-        <w:t>. This often leads to confusion because equations do not balance dimensionally. If you must use mixed units, clearly state the units for each quantity that you use in an equation.</w:t>
+        <w:lastRenderedPageBreak/>
+        <w:t>Avoid combining SI and CGS units, such as current in amperes and magnetic field in oersteds. This often leads to confusion because equations do not balance dimensionally. If you must use mixed units, clearly state the units for each quantity that you use in an equation.</w:t>
       </w:r>
     </w:p>
     <w:p>
@@ -714,31 +931,7 @@
         <w:pStyle w:val="bulletlist"/>
       </w:pPr>
       <w:r>
-        <w:t>Do not mix complete spellings and abbreviations of units: “Wb/m2” or “</w:t>
-      </w:r>
-      <w:proofErr w:type="spellStart"/>
-      <w:r>
-        <w:t>webers</w:t>
-      </w:r>
-      <w:proofErr w:type="spellEnd"/>
-      <w:r>
-        <w:t xml:space="preserve"> per square meter”, not “</w:t>
-      </w:r>
-      <w:proofErr w:type="spellStart"/>
-      <w:r>
-        <w:t>webers</w:t>
-      </w:r>
-      <w:proofErr w:type="spellEnd"/>
-      <w:r>
-        <w:t xml:space="preserve">/m2”.  Spell out units when they appear in text: “. . . a few </w:t>
-      </w:r>
-      <w:proofErr w:type="spellStart"/>
-      <w:r>
-        <w:t>henries</w:t>
-      </w:r>
-      <w:proofErr w:type="spellEnd"/>
-      <w:r>
-        <w:t>”, not “. . . a few H”.</w:t>
+        <w:t>Do not mix complete spellings and abbreviations of units: “Wb/m2” or “webers per square meter”, not “webers/m2”.  Spell out units when they appear in text: “. . . a few henries”, not “. . . a few H”.</w:t>
       </w:r>
     </w:p>
     <w:p>
@@ -786,11 +979,7 @@
         </w:rPr>
       </w:pPr>
       <w:r>
-        <w:t xml:space="preserve">Number equations consecutively. Equation numbers, within parentheses, are to position flush right, as in (1), using a right tab stop. To make your equations more compact, you may use the </w:t>
-      </w:r>
-      <w:r>
-        <w:lastRenderedPageBreak/>
-        <w:t>solidus ( / ), the exp function, or appropriate exponents. Italicize Roman symbols for quantities and variables, but not Greek symbols. Use a long dash rather than a hyphen for a minus sign. Punctuate equations with commas or periods when they are part of a sentence, as in</w:t>
+        <w:t>Number equations consecutively. Equation numbers, within parentheses, are to position flush right, as in (1), using a right tab stop. To make your equations more compact, you may use the solidus ( / ), the exp function, or appropriate exponents. Italicize Roman symbols for quantities and variables, but not Greek symbols. Use a long dash rather than a hyphen for a minus sign. Punctuate equations with commas or periods when they are part of a sentence, as in</w:t>
       </w:r>
       <w:r>
         <w:rPr>
@@ -1012,10 +1201,7 @@
         <w:pStyle w:val="BodyText"/>
       </w:pPr>
       <w:r>
-        <w:t xml:space="preserve">After the text edit has been completed, the paper is ready for the template. Duplicate the template file by using the Save As command, and use the naming convention prescribed by your </w:t>
-      </w:r>
-      <w:r>
-        <w:t>conference for the name of your paper. In this newly created file, highlight all of the contents and import your prepared text file. You are now ready to style your paper; use the scroll down window on the left of the MS Word Formatting toolbar.</w:t>
+        <w:t>After the text edit has been completed, the paper is ready for the template. Duplicate the template file by using the Save As command, and use the naming convention prescribed by your conference for the name of your paper. In this newly created file, highlight all of the contents and import your prepared text file. You are now ready to style your paper; use the scroll down window on the left of the MS Word Formatting toolbar.</w:t>
       </w:r>
     </w:p>
     <w:p>
@@ -1260,6 +1446,7 @@
         <w:pStyle w:val="BodyText"/>
       </w:pPr>
       <w:r>
+        <w:lastRenderedPageBreak/>
         <w:t>Component heads identify the different components of your paper and are not topically subordinate to each other. Examples include Acknowledgments and References and, for these, the correct style to use is “Heading 5”. Use “figure caption” for your Figure captions, and “table head” for your table title. Run-in heads, such as “Abstract”, will require you to apply a style (in this case, italic) in addition to the style provided by the drop down menu to differentiate the head from the text.</w:t>
       </w:r>
     </w:p>
@@ -1301,7 +1488,6 @@
         <w:pStyle w:val="tablehead"/>
       </w:pPr>
       <w:r>
-        <w:lastRenderedPageBreak/>
         <w:t>Table Type Styles</w:t>
       </w:r>
     </w:p>
@@ -1751,9 +1937,11 @@
         <w:t>The preferred spelling of the word “acknowledgment” in America is without an “e” after the “g</w:t>
       </w:r>
       <w:r>
-        <w:t>”. Avoid the stilted expression “</w:t>
-      </w:r>
-      <w:proofErr w:type="spellStart"/>
+        <w:t xml:space="preserve">”. Avoid the stilted </w:t>
+      </w:r>
+      <w:r>
+        <w:t>expression “</w:t>
+      </w:r>
       <w:r>
         <w:rPr>
           <w:lang w:val="en-US"/>
@@ -1761,11 +1949,7 @@
         <w:t>o</w:t>
       </w:r>
       <w:r>
-        <w:t>ne</w:t>
-      </w:r>
-      <w:proofErr w:type="spellEnd"/>
-      <w:r>
-        <w:t xml:space="preserve"> of us (R. B. G.) thanks </w:t>
+        <w:t xml:space="preserve">ne of us (R. B. G.) thanks </w:t>
       </w:r>
       <w:r>
         <w:t>...</w:t>
@@ -1890,14 +2074,17 @@
         <w:ind w:left="354" w:hanging="354"/>
       </w:pPr>
       <w:r>
-        <w:t xml:space="preserve">G. Eason, B. Noble, and I. N. Sneddon, “On certain integrals of Lipschitz-Hankel type involving products of Bessel functions,” Phil. Trans. Roy. Soc. London, vol. A247, pp. 529–551, April 1955. </w:t>
+        <w:t xml:space="preserve">N. Jatana, S. Puri, M. Ahuja, I. Kathuria, and D. Gosain, “A Survey and Comparison of Relational and Non-Relational Database,” </w:t>
       </w:r>
       <w:r>
         <w:rPr>
           <w:i/>
           <w:iCs/>
         </w:rPr>
-        <w:t>(references)</w:t>
+        <w:t>International Journal of Engineering Research &amp; Technology (IJERT)</w:t>
+      </w:r>
+      <w:r>
+        <w:t>, vol. 1, no. 6, Aug. 2012.</w:t>
       </w:r>
     </w:p>
     <w:p>
@@ -1906,25 +2093,7 @@
         <w:ind w:left="354" w:hanging="354"/>
       </w:pPr>
       <w:r>
-        <w:t>J. Clerk Maxwell, A Treatise on Electricity and Magnetism, 3rd ed., vol. 2. Oxford: Clarendon, 1892, pp.68–73.</w:t>
-      </w:r>
-    </w:p>
-    <w:p>
-      <w:pPr>
-        <w:pStyle w:val="references"/>
-        <w:ind w:left="354" w:hanging="354"/>
-      </w:pPr>
-      <w:r>
-        <w:t>I. S. Jacobs and C. P. Bean, “Fine particles, thin films and exchange anisotropy,” in Magnetism, vol. III, G. T. Rado and H. Suhl, Eds. New York: Academic, 1963, pp. 271–350.</w:t>
-      </w:r>
-    </w:p>
-    <w:p>
-      <w:pPr>
-        <w:pStyle w:val="references"/>
-        <w:ind w:left="354" w:hanging="354"/>
-      </w:pPr>
-      <w:r>
-        <w:t>K. Elissa, “Title of paper if known,” unpublished.</w:t>
+        <w:t>Clarke, Rachel I.; Lee, Jin Ha; Tennis, Joseph T.; and Carpenter, Michael, "Developing a Video Game Metadata Schema for the Seattle Interactive Media Museum" (2013). School of Information Studies - Faculty Scholarship. 169. https://surface.syr.edu/istpub/169</w:t>
       </w:r>
     </w:p>
     <w:p>
@@ -3145,7 +3314,7 @@
       <w:lvlJc w:val="center"/>
       <w:pPr>
         <w:tabs>
-          <w:tab w:val="num" w:pos="576"/>
+          <w:tab w:val="num" w:pos="1800"/>
         </w:tabs>
         <w:ind w:firstLine="216"/>
       </w:pPr>
@@ -4145,7 +4314,6 @@
   <w:style w:type="character" w:default="1" w:styleId="DefaultParagraphFont">
     <w:name w:val="Default Paragraph Font"/>
     <w:uiPriority w:val="1"/>
-    <w:semiHidden/>
     <w:unhideWhenUsed/>
   </w:style>
   <w:style w:type="table" w:default="1" w:styleId="TableNormal">

</xml_diff>